<commit_message>
revisão casos de uso
</commit_message>
<xml_diff>
--- a/requisitos/web/CM_avaliarVeiculo.docx
+++ b/requisitos/web/CM_avaliarVeiculo.docx
@@ -818,12 +818,15 @@
           <w:ilvl w:val="1"/>
           <w:numId w:val="14"/>
         </w:numPr>
+        <w:ind w:left="57" w:firstLine="0"/>
         <w:rPr>
           <w:rFonts w:ascii="Arial" w:hAnsi="Arial" w:cs="Arial"/>
           <w:b/>
           <w:lang w:val="pt-BR"/>
         </w:rPr>
       </w:pPr>
+      <w:bookmarkStart w:id="0" w:name="_GoBack"/>
+      <w:bookmarkEnd w:id="0"/>
       <w:r>
         <w:rPr>
           <w:rFonts w:ascii="Arial" w:hAnsi="Arial" w:cs="Arial"/>
@@ -895,8 +898,6 @@
           </wp:inline>
         </w:drawing>
       </w:r>
-      <w:bookmarkStart w:id="0" w:name="_GoBack"/>
-      <w:bookmarkEnd w:id="0"/>
     </w:p>
     <w:sectPr>
       <w:headerReference w:type="default" r:id="rId8"/>
@@ -1286,7 +1287,42 @@
               <w:sz w:val="20"/>
               <w:lang w:val="pt-BR"/>
             </w:rPr>
-            <w:t xml:space="preserve">  Data:  10/04/2015</w:t>
+            <w:t xml:space="preserve">  Data:  </w:t>
+          </w:r>
+          <w:r>
+            <w:rPr>
+              <w:sz w:val="20"/>
+              <w:lang w:val="pt-BR"/>
+            </w:rPr>
+            <w:t>0</w:t>
+          </w:r>
+          <w:r>
+            <w:rPr>
+              <w:sz w:val="20"/>
+              <w:lang w:val="pt-BR"/>
+            </w:rPr>
+            <w:t>1</w:t>
+          </w:r>
+          <w:r>
+            <w:rPr>
+              <w:sz w:val="20"/>
+              <w:lang w:val="pt-BR"/>
+            </w:rPr>
+            <w:t>/</w:t>
+          </w:r>
+          <w:r>
+            <w:rPr>
+              <w:sz w:val="20"/>
+              <w:lang w:val="pt-BR"/>
+            </w:rPr>
+            <w:t>10</w:t>
+          </w:r>
+          <w:r>
+            <w:rPr>
+              <w:sz w:val="20"/>
+              <w:lang w:val="pt-BR"/>
+            </w:rPr>
+            <w:t>/2015</w:t>
           </w:r>
         </w:p>
       </w:tc>
@@ -1305,13 +1341,13 @@
 
 <file path=word/numbering.xml><?xml version="1.0" encoding="utf-8"?>
 <w:numbering xmlns:wpc="http://schemas.microsoft.com/office/word/2010/wordprocessingCanvas" xmlns:mc="http://schemas.openxmlformats.org/markup-compatibility/2006" xmlns:o="urn:schemas-microsoft-com:office:office" xmlns:r="http://schemas.openxmlformats.org/officeDocument/2006/relationships" xmlns:m="http://schemas.openxmlformats.org/officeDocument/2006/math" xmlns:v="urn:schemas-microsoft-com:vml" xmlns:wp14="http://schemas.microsoft.com/office/word/2010/wordprocessingDrawing" xmlns:wp="http://schemas.openxmlformats.org/drawingml/2006/wordprocessingDrawing" xmlns:w10="urn:schemas-microsoft-com:office:word" xmlns:w="http://schemas.openxmlformats.org/wordprocessingml/2006/main" xmlns:w14="http://schemas.microsoft.com/office/word/2010/wordml" xmlns:w15="http://schemas.microsoft.com/office/word/2012/wordml" xmlns:wpg="http://schemas.microsoft.com/office/word/2010/wordprocessingGroup" xmlns:wpi="http://schemas.microsoft.com/office/word/2010/wordprocessingInk" xmlns:wne="http://schemas.microsoft.com/office/word/2006/wordml" xmlns:wps="http://schemas.microsoft.com/office/word/2010/wordprocessingShape" mc:Ignorable="w14 w15 wp14">
-  <w:abstractNum w:abstractNumId="0">
+  <w:abstractNum w:abstractNumId="0" w15:restartNumberingAfterBreak="0">
     <w:nsid w:val="00555D5F"/>
     <w:multiLevelType w:val="multilevel"/>
     <w:tmpl w:val="0416001F"/>
     <w:numStyleLink w:val="WW8Num2"/>
   </w:abstractNum>
-  <w:abstractNum w:abstractNumId="1">
+  <w:abstractNum w:abstractNumId="1" w15:restartNumberingAfterBreak="0">
     <w:nsid w:val="0C512A7F"/>
     <w:multiLevelType w:val="multilevel"/>
     <w:tmpl w:val="FE6AAC1E"/>
@@ -1398,7 +1434,7 @@
       </w:pPr>
     </w:lvl>
   </w:abstractNum>
-  <w:abstractNum w:abstractNumId="2">
+  <w:abstractNum w:abstractNumId="2" w15:restartNumberingAfterBreak="0">
     <w:nsid w:val="14647FF4"/>
     <w:multiLevelType w:val="multilevel"/>
     <w:tmpl w:val="1BA0149E"/>
@@ -1461,7 +1497,7 @@
       <w:lvlJc w:val="left"/>
     </w:lvl>
   </w:abstractNum>
-  <w:abstractNum w:abstractNumId="3">
+  <w:abstractNum w:abstractNumId="3" w15:restartNumberingAfterBreak="0">
     <w:nsid w:val="224152AB"/>
     <w:multiLevelType w:val="multilevel"/>
     <w:tmpl w:val="0416001F"/>
@@ -1547,7 +1583,7 @@
       </w:pPr>
     </w:lvl>
   </w:abstractNum>
-  <w:abstractNum w:abstractNumId="4">
+  <w:abstractNum w:abstractNumId="4" w15:restartNumberingAfterBreak="0">
     <w:nsid w:val="230D5DAD"/>
     <w:multiLevelType w:val="multilevel"/>
     <w:tmpl w:val="E65CE1EE"/>
@@ -1634,7 +1670,7 @@
       </w:pPr>
     </w:lvl>
   </w:abstractNum>
-  <w:abstractNum w:abstractNumId="5">
+  <w:abstractNum w:abstractNumId="5" w15:restartNumberingAfterBreak="0">
     <w:nsid w:val="25962CBA"/>
     <w:multiLevelType w:val="multilevel"/>
     <w:tmpl w:val="284EA298"/>
@@ -1720,7 +1756,7 @@
       </w:pPr>
     </w:lvl>
   </w:abstractNum>
-  <w:abstractNum w:abstractNumId="6">
+  <w:abstractNum w:abstractNumId="6" w15:restartNumberingAfterBreak="0">
     <w:nsid w:val="273A117E"/>
     <w:multiLevelType w:val="hybridMultilevel"/>
     <w:tmpl w:val="6AF240A0"/>
@@ -1806,7 +1842,7 @@
       </w:pPr>
     </w:lvl>
   </w:abstractNum>
-  <w:abstractNum w:abstractNumId="7">
+  <w:abstractNum w:abstractNumId="7" w15:restartNumberingAfterBreak="0">
     <w:nsid w:val="333A0194"/>
     <w:multiLevelType w:val="multilevel"/>
     <w:tmpl w:val="0416001F"/>
@@ -1892,7 +1928,7 @@
       </w:pPr>
     </w:lvl>
   </w:abstractNum>
-  <w:abstractNum w:abstractNumId="8">
+  <w:abstractNum w:abstractNumId="8" w15:restartNumberingAfterBreak="0">
     <w:nsid w:val="355531D1"/>
     <w:multiLevelType w:val="multilevel"/>
     <w:tmpl w:val="BB94ADCE"/>
@@ -1956,7 +1992,7 @@
       <w:lvlJc w:val="left"/>
     </w:lvl>
   </w:abstractNum>
-  <w:abstractNum w:abstractNumId="9">
+  <w:abstractNum w:abstractNumId="9" w15:restartNumberingAfterBreak="0">
     <w:nsid w:val="39FE7946"/>
     <w:multiLevelType w:val="multilevel"/>
     <w:tmpl w:val="0416001F"/>
@@ -2042,13 +2078,13 @@
       </w:pPr>
     </w:lvl>
   </w:abstractNum>
-  <w:abstractNum w:abstractNumId="10">
+  <w:abstractNum w:abstractNumId="10" w15:restartNumberingAfterBreak="0">
     <w:nsid w:val="3D885553"/>
     <w:multiLevelType w:val="multilevel"/>
     <w:tmpl w:val="0416001F"/>
     <w:numStyleLink w:val="WW8Num2"/>
   </w:abstractNum>
-  <w:abstractNum w:abstractNumId="11">
+  <w:abstractNum w:abstractNumId="11" w15:restartNumberingAfterBreak="0">
     <w:nsid w:val="3F695C44"/>
     <w:multiLevelType w:val="multilevel"/>
     <w:tmpl w:val="B7AA764E"/>
@@ -2135,7 +2171,7 @@
       </w:pPr>
     </w:lvl>
   </w:abstractNum>
-  <w:abstractNum w:abstractNumId="12">
+  <w:abstractNum w:abstractNumId="12" w15:restartNumberingAfterBreak="0">
     <w:nsid w:val="41022507"/>
     <w:multiLevelType w:val="multilevel"/>
     <w:tmpl w:val="8EDAC8E0"/>
@@ -2198,7 +2234,7 @@
       <w:lvlJc w:val="left"/>
     </w:lvl>
   </w:abstractNum>
-  <w:abstractNum w:abstractNumId="13">
+  <w:abstractNum w:abstractNumId="13" w15:restartNumberingAfterBreak="0">
     <w:nsid w:val="54174EFF"/>
     <w:multiLevelType w:val="multilevel"/>
     <w:tmpl w:val="0416001F"/>
@@ -2285,7 +2321,7 @@
       </w:pPr>
     </w:lvl>
   </w:abstractNum>
-  <w:abstractNum w:abstractNumId="14">
+  <w:abstractNum w:abstractNumId="14" w15:restartNumberingAfterBreak="0">
     <w:nsid w:val="54755B30"/>
     <w:multiLevelType w:val="multilevel"/>
     <w:tmpl w:val="0416001F"/>
@@ -2371,13 +2407,13 @@
       </w:pPr>
     </w:lvl>
   </w:abstractNum>
-  <w:abstractNum w:abstractNumId="15">
+  <w:abstractNum w:abstractNumId="15" w15:restartNumberingAfterBreak="0">
     <w:nsid w:val="689C7A66"/>
     <w:multiLevelType w:val="multilevel"/>
     <w:tmpl w:val="0416001F"/>
     <w:numStyleLink w:val="WW8Num2"/>
   </w:abstractNum>
-  <w:abstractNum w:abstractNumId="16">
+  <w:abstractNum w:abstractNumId="16" w15:restartNumberingAfterBreak="0">
     <w:nsid w:val="69D840A2"/>
     <w:multiLevelType w:val="multilevel"/>
     <w:tmpl w:val="0416001F"/>
@@ -2463,7 +2499,7 @@
       </w:pPr>
     </w:lvl>
   </w:abstractNum>
-  <w:abstractNum w:abstractNumId="17">
+  <w:abstractNum w:abstractNumId="17" w15:restartNumberingAfterBreak="0">
     <w:nsid w:val="6A5C2481"/>
     <w:multiLevelType w:val="multilevel"/>
     <w:tmpl w:val="4CC48818"/>
@@ -2523,7 +2559,7 @@
       <w:lvlJc w:val="left"/>
     </w:lvl>
   </w:abstractNum>
-  <w:abstractNum w:abstractNumId="18">
+  <w:abstractNum w:abstractNumId="18" w15:restartNumberingAfterBreak="0">
     <w:nsid w:val="74702DCA"/>
     <w:multiLevelType w:val="multilevel"/>
     <w:tmpl w:val="0416001F"/>
@@ -2609,7 +2645,7 @@
       </w:pPr>
     </w:lvl>
   </w:abstractNum>
-  <w:abstractNum w:abstractNumId="19">
+  <w:abstractNum w:abstractNumId="19" w15:restartNumberingAfterBreak="0">
     <w:nsid w:val="766B4415"/>
     <w:multiLevelType w:val="multilevel"/>
     <w:tmpl w:val="0416001F"/>
@@ -2696,7 +2732,7 @@
       </w:pPr>
     </w:lvl>
   </w:abstractNum>
-  <w:abstractNum w:abstractNumId="20">
+  <w:abstractNum w:abstractNumId="20" w15:restartNumberingAfterBreak="0">
     <w:nsid w:val="7EE20407"/>
     <w:multiLevelType w:val="multilevel"/>
     <w:tmpl w:val="3F7A9560"/>

</xml_diff>